<commit_message>
Documentação atualizada para a segunda sprint
</commit_message>
<xml_diff>
--- a/OpFlix/T_Gabriel_Schorsch_Documentacao.docx
+++ b/OpFlix/T_Gabriel_Schorsch_Documentacao.docx
@@ -328,11 +328,11 @@
                                   <w:tblDescription w:val="Informações sobre contatos da empresa"/>
                                 </w:tblPr>
                                 <w:tblGrid>
-                                  <w:gridCol w:w="2543"/>
-                                  <w:gridCol w:w="428"/>
-                                  <w:gridCol w:w="2550"/>
-                                  <w:gridCol w:w="428"/>
-                                  <w:gridCol w:w="2547"/>
+                                  <w:gridCol w:w="2647"/>
+                                  <w:gridCol w:w="446"/>
+                                  <w:gridCol w:w="2656"/>
+                                  <w:gridCol w:w="446"/>
+                                  <w:gridCol w:w="2652"/>
                                 </w:tblGrid>
                                 <w:tr>
                                   <w:sdt>
@@ -485,11 +485,11 @@
                             <w:tblDescription w:val="Informações sobre contatos da empresa"/>
                           </w:tblPr>
                           <w:tblGrid>
-                            <w:gridCol w:w="2543"/>
-                            <w:gridCol w:w="428"/>
-                            <w:gridCol w:w="2550"/>
-                            <w:gridCol w:w="428"/>
-                            <w:gridCol w:w="2547"/>
+                            <w:gridCol w:w="2647"/>
+                            <w:gridCol w:w="446"/>
+                            <w:gridCol w:w="2656"/>
+                            <w:gridCol w:w="446"/>
+                            <w:gridCol w:w="2652"/>
                           </w:tblGrid>
                           <w:tr>
                             <w:sdt>
@@ -1788,6 +1788,7 @@
         <w:rPr>
           <w:noProof/>
         </w:rPr>
+        <w:lastRenderedPageBreak/>
         <w:drawing>
           <wp:inline distT="0" distB="0" distL="0" distR="0">
             <wp:extent cx="6190615" cy="1790641"/>
@@ -1915,12 +1916,7 @@
         </w:numPr>
       </w:pPr>
       <w:r>
-        <w:t>T_01_Gabrie</w:t>
-      </w:r>
-      <w:bookmarkStart w:id="8" w:name="_GoBack"/>
-      <w:bookmarkEnd w:id="8"/>
-      <w:r>
-        <w:t>l_Schorsch_DDL.sql</w:t>
+        <w:t>T_01_Gabriel_Schorsch_DDL.sql</w:t>
       </w:r>
     </w:p>
     <w:p>
@@ -1963,12 +1959,12 @@
       <w:pPr>
         <w:pStyle w:val="cabealho2"/>
       </w:pPr>
-      <w:bookmarkStart w:id="9" w:name="_Toc533767851"/>
+      <w:bookmarkStart w:id="8" w:name="_Toc533767851"/>
       <w:r>
         <w:lastRenderedPageBreak/>
         <w:t>Cronograma</w:t>
       </w:r>
-      <w:bookmarkEnd w:id="9"/>
+      <w:bookmarkEnd w:id="8"/>
     </w:p>
     <w:p/>
     <w:p>
@@ -1996,15 +1992,1334 @@
           <w:lang w:eastAsia="en-US"/>
         </w:rPr>
       </w:pPr>
-      <w:bookmarkStart w:id="10" w:name="_Toc533767852"/>
+      <w:bookmarkStart w:id="9" w:name="_Toc533767852"/>
+      <w:bookmarkStart w:id="10" w:name="_Toc19439807"/>
       <w:r>
         <w:rPr>
           <w:lang w:eastAsia="en-US"/>
         </w:rPr>
         <w:lastRenderedPageBreak/>
+        <w:t xml:space="preserve">Deploy </w:t>
+      </w:r>
+      <w:bookmarkEnd w:id="10"/>
+      <w:r>
+        <w:rPr>
+          <w:lang w:eastAsia="en-US"/>
+        </w:rPr>
+        <w:t>do Projeto</w:t>
+      </w:r>
+    </w:p>
+    <w:p>
+      <w:pPr>
+        <w:rPr>
+          <w:rStyle w:val="css-truncate"/>
+        </w:rPr>
+      </w:pPr>
+      <w:r>
+        <w:t>1</w:t>
+      </w:r>
+      <w:r>
+        <w:t xml:space="preserve">º - No </w:t>
+      </w:r>
+      <w:r>
+        <w:t>repositório do GitHub “</w:t>
+      </w:r>
+      <w:hyperlink r:id="rId16" w:history="1">
+        <w:r>
+          <w:rPr>
+            <w:rStyle w:val="Hyperlink"/>
+          </w:rPr>
+          <w:t>2s2019-sprint-1-bd</w:t>
+        </w:r>
+        <w:r>
+          <w:rPr>
+            <w:rStyle w:val="Hyperlink"/>
+          </w:rPr>
+          <w:t>/OpFlix/Modelagem</w:t>
+        </w:r>
+      </w:hyperlink>
+      <w:r>
+        <w:t xml:space="preserve">” baixe e execute </w:t>
+      </w:r>
+      <w:r>
+        <w:t xml:space="preserve">respectivamente </w:t>
+      </w:r>
+      <w:r>
+        <w:t xml:space="preserve">os arquivos  </w:t>
+      </w:r>
+      <w:hyperlink r:id="rId17" w:tooltip="T_01_Gabriel_Schorsch_DDL.sql" w:history="1">
+        <w:r>
+          <w:rPr>
+            <w:rStyle w:val="Hyperlink"/>
+          </w:rPr>
+          <w:t>T_01_Gabriel_Schors</w:t>
+        </w:r>
+        <w:r>
+          <w:rPr>
+            <w:rStyle w:val="Hyperlink"/>
+          </w:rPr>
+          <w:t>c</w:t>
+        </w:r>
+        <w:r>
+          <w:rPr>
+            <w:rStyle w:val="Hyperlink"/>
+          </w:rPr>
+          <w:t>h_DDL.sql</w:t>
+        </w:r>
+      </w:hyperlink>
+      <w:r>
+        <w:rPr>
+          <w:rStyle w:val="css-truncate"/>
+        </w:rPr>
+        <w:t xml:space="preserve">, </w:t>
+      </w:r>
+      <w:hyperlink r:id="rId18" w:tooltip="T_02_Gabriel_Schorsch_DML.sql" w:history="1">
+        <w:r>
+          <w:rPr>
+            <w:rStyle w:val="Hyperlink"/>
+          </w:rPr>
+          <w:t>T_02_Gabriel_Schorsch_DML.sql</w:t>
+        </w:r>
+      </w:hyperlink>
+      <w:r>
+        <w:rPr>
+          <w:rStyle w:val="css-truncate"/>
+        </w:rPr>
+        <w:t xml:space="preserve"> e </w:t>
+      </w:r>
+      <w:hyperlink r:id="rId19" w:history="1">
+        <w:r>
+          <w:rPr>
+            <w:rStyle w:val="Hyperlink"/>
+          </w:rPr>
+          <w:t>T_03_Gabriel_Schorsch_DQL.sql</w:t>
+        </w:r>
+      </w:hyperlink>
+      <w:r>
+        <w:rPr>
+          <w:rStyle w:val="css-truncate"/>
+        </w:rPr>
+        <w:t xml:space="preserve"> na plataforma SQL Server Management Studio (SSMS).</w:t>
+      </w:r>
+    </w:p>
+    <w:p>
+      <w:r>
+        <w:rPr>
+          <w:rStyle w:val="css-truncate"/>
+        </w:rPr>
+        <w:t>2º - Novamente abra o GitHub e acesse o repositório “</w:t>
+      </w:r>
+      <w:hyperlink r:id="rId20" w:history="1">
+        <w:r>
+          <w:rPr>
+            <w:rStyle w:val="Hyperlink"/>
+          </w:rPr>
+          <w:t>2s2019-sprint-2-backend/OpFlix</w:t>
+        </w:r>
+      </w:hyperlink>
+      <w:r>
+        <w:rPr>
+          <w:rStyle w:val="css-truncate"/>
+        </w:rPr>
+        <w:t xml:space="preserve">” execute o arquivo </w:t>
+      </w:r>
+      <w:r>
+        <w:t>“Senai.OpFlix.WebApi.sln”</w:t>
+      </w:r>
+      <w:r>
+        <w:t xml:space="preserve"> no Visual Studio.</w:t>
+      </w:r>
+    </w:p>
+    <w:p>
+      <w:r>
+        <w:t>3</w:t>
+      </w:r>
+      <w:r>
+        <w:t>º - Com o projeto aberto, pressione a tecla F5 ou F11 e o projeto é executado.</w:t>
+      </w:r>
+    </w:p>
+    <w:p/>
+    <w:p>
+      <w:pPr>
+        <w:pStyle w:val="cabealho1"/>
+        <w:rPr>
+          <w:lang w:eastAsia="en-US"/>
+        </w:rPr>
+      </w:pPr>
+      <w:bookmarkStart w:id="11" w:name="_Toc19439808"/>
+      <w:bookmarkStart w:id="12" w:name="_GoBack"/>
+      <w:r>
+        <w:rPr>
+          <w:lang w:eastAsia="en-US"/>
+        </w:rPr>
+        <w:t>Swagger</w:t>
+      </w:r>
+      <w:bookmarkEnd w:id="11"/>
+    </w:p>
+    <w:p>
+      <w:pPr>
+        <w:pStyle w:val="cabealho2"/>
+      </w:pPr>
+      <w:bookmarkStart w:id="13" w:name="_Toc19439809"/>
+      <w:bookmarkEnd w:id="12"/>
+      <w:r>
+        <w:t>Acessando</w:t>
+      </w:r>
+      <w:bookmarkEnd w:id="13"/>
+      <w:r>
+        <w:t xml:space="preserve"> </w:t>
+      </w:r>
+    </w:p>
+    <w:p>
+      <w:r>
+        <w:rPr>
+          <w:b/>
+        </w:rPr>
+        <w:t>1º -</w:t>
+      </w:r>
+      <w:r>
+        <w:t xml:space="preserve"> </w:t>
+      </w:r>
+      <w:r>
+        <w:t>Dentro do Microsoft Visual Studio, pressione a tecla F5 ou no menu superior, selecione a opção de executar, lembrando de mudar o modo de execução para o projeto.</w:t>
+      </w:r>
+    </w:p>
+    <w:p>
+      <w:pPr>
+        <w:rPr>
+          <w:b/>
+        </w:rPr>
+      </w:pPr>
+      <w:r>
+        <w:rPr>
+          <w:noProof/>
+        </w:rPr>
+        <w:drawing>
+          <wp:anchor distT="0" distB="0" distL="114300" distR="114300" simplePos="0" relativeHeight="251662336" behindDoc="0" locked="0" layoutInCell="1" allowOverlap="1">
+            <wp:simplePos x="0" y="0"/>
+            <wp:positionH relativeFrom="column">
+              <wp:posOffset>0</wp:posOffset>
+            </wp:positionH>
+            <wp:positionV relativeFrom="paragraph">
+              <wp:posOffset>4445</wp:posOffset>
+            </wp:positionV>
+            <wp:extent cx="3812540" cy="2366645"/>
+            <wp:effectExtent l="0" t="0" r="0" b="0"/>
+            <wp:wrapTopAndBottom/>
+            <wp:docPr id="8" name="Imagem 8"/>
+            <wp:cNvGraphicFramePr>
+              <a:graphicFrameLocks xmlns:a="http://schemas.openxmlformats.org/drawingml/2006/main" noChangeAspect="1"/>
+            </wp:cNvGraphicFramePr>
+            <a:graphic xmlns:a="http://schemas.openxmlformats.org/drawingml/2006/main">
+              <a:graphicData uri="http://schemas.openxmlformats.org/drawingml/2006/picture">
+                <pic:pic xmlns:pic="http://schemas.openxmlformats.org/drawingml/2006/picture">
+                  <pic:nvPicPr>
+                    <pic:cNvPr id="0" name="Imagem 2"/>
+                    <pic:cNvPicPr>
+                      <a:picLocks noChangeAspect="1" noChangeArrowheads="1"/>
+                    </pic:cNvPicPr>
+                  </pic:nvPicPr>
+                  <pic:blipFill>
+                    <a:blip r:embed="rId21">
+                      <a:extLst>
+                        <a:ext uri="{28A0092B-C50C-407E-A947-70E740481C1C}">
+                          <a14:useLocalDpi xmlns:a14="http://schemas.microsoft.com/office/drawing/2010/main" val="0"/>
+                        </a:ext>
+                      </a:extLst>
+                    </a:blip>
+                    <a:srcRect l="29311" t="1862" r="45636" b="73257"/>
+                    <a:stretch>
+                      <a:fillRect/>
+                    </a:stretch>
+                  </pic:blipFill>
+                  <pic:spPr bwMode="auto">
+                    <a:xfrm>
+                      <a:off x="0" y="0"/>
+                      <a:ext cx="3812540" cy="2366645"/>
+                    </a:xfrm>
+                    <a:prstGeom prst="rect">
+                      <a:avLst/>
+                    </a:prstGeom>
+                    <a:noFill/>
+                  </pic:spPr>
+                </pic:pic>
+              </a:graphicData>
+            </a:graphic>
+            <wp14:sizeRelH relativeFrom="page">
+              <wp14:pctWidth>0</wp14:pctWidth>
+            </wp14:sizeRelH>
+            <wp14:sizeRelV relativeFrom="page">
+              <wp14:pctHeight>0</wp14:pctHeight>
+            </wp14:sizeRelV>
+          </wp:anchor>
+        </w:drawing>
+      </w:r>
+    </w:p>
+    <w:p>
+      <w:r>
+        <w:rPr>
+          <w:b/>
+        </w:rPr>
+        <w:t xml:space="preserve">2º - </w:t>
+      </w:r>
+      <w:r>
+        <w:t>Após a execução, abra um navegador</w:t>
+      </w:r>
+      <w:r>
+        <w:t xml:space="preserve"> de preferência</w:t>
+      </w:r>
+      <w:r>
+        <w:t xml:space="preserve"> e acesse a URL : “</w:t>
+      </w:r>
+      <w:hyperlink r:id="rId22" w:history="1">
+        <w:r>
+          <w:rPr>
+            <w:rStyle w:val="Hyperlink"/>
+          </w:rPr>
+          <w:t>http://localhost:5000/swagger/index.html</w:t>
+        </w:r>
+      </w:hyperlink>
+      <w:r>
+        <w:t>”;</w:t>
+      </w:r>
+    </w:p>
+    <w:p/>
+    <w:p/>
+    <w:p/>
+    <w:p/>
+    <w:p>
+      <w:pPr>
+        <w:pStyle w:val="cabealho1"/>
+        <w:rPr>
+          <w:lang w:eastAsia="en-US"/>
+        </w:rPr>
+      </w:pPr>
+      <w:bookmarkStart w:id="14" w:name="_Toc19439810"/>
+      <w:r>
+        <w:rPr>
+          <w:lang w:eastAsia="en-US"/>
+        </w:rPr>
+        <w:t>Pacotes Nuget</w:t>
+      </w:r>
+      <w:bookmarkEnd w:id="14"/>
+    </w:p>
+    <w:p>
+      <w:r>
+        <w:t>Segue uma lista de pacotes utilizados durante a criação do projeto</w:t>
+      </w:r>
+    </w:p>
+    <w:p>
+      <w:pPr>
+        <w:pStyle w:val="PargrafodaLista"/>
+        <w:numPr>
+          <w:ilvl w:val="0"/>
+          <w:numId w:val="12"/>
+        </w:numPr>
+        <w:spacing w:after="320" w:line="300" w:lineRule="auto"/>
+        <w:rPr>
+          <w:b/>
+        </w:rPr>
+      </w:pPr>
+      <w:r>
+        <w:rPr>
+          <w:rFonts w:asciiTheme="minorHAnsi" w:hAnsiTheme="minorHAnsi"/>
+          <w:b/>
+        </w:rPr>
+        <w:t>Swagger</w:t>
+      </w:r>
+      <w:r>
+        <w:rPr>
+          <w:b/>
+        </w:rPr>
+        <w:t>:</w:t>
+      </w:r>
+    </w:p>
+    <w:p>
+      <w:pPr>
+        <w:pStyle w:val="PargrafodaLista"/>
+        <w:numPr>
+          <w:ilvl w:val="1"/>
+          <w:numId w:val="12"/>
+        </w:numPr>
+        <w:spacing w:after="320" w:line="300" w:lineRule="auto"/>
+        <w:rPr>
+          <w:rFonts w:asciiTheme="minorHAnsi" w:hAnsiTheme="minorHAnsi"/>
+        </w:rPr>
+      </w:pPr>
+      <w:r>
+        <w:t xml:space="preserve"> </w:t>
+      </w:r>
+      <w:r>
+        <w:rPr>
+          <w:rFonts w:asciiTheme="minorHAnsi" w:hAnsiTheme="minorHAnsi"/>
+        </w:rPr>
+        <w:t xml:space="preserve">Swashbuckle.AspNetCore </w:t>
+      </w:r>
+      <w:r>
+        <w:rPr>
+          <w:rFonts w:asciiTheme="minorHAnsi" w:hAnsiTheme="minorHAnsi"/>
+        </w:rPr>
+        <w:t xml:space="preserve">Versão </w:t>
+      </w:r>
+      <w:r>
+        <w:rPr>
+          <w:rFonts w:asciiTheme="minorHAnsi" w:hAnsiTheme="minorHAnsi"/>
+        </w:rPr>
+        <w:t>4.0.1</w:t>
+      </w:r>
+    </w:p>
+    <w:p>
+      <w:pPr>
+        <w:pStyle w:val="PargrafodaLista"/>
+        <w:numPr>
+          <w:ilvl w:val="0"/>
+          <w:numId w:val="12"/>
+        </w:numPr>
+        <w:spacing w:after="320" w:line="300" w:lineRule="auto"/>
+        <w:rPr>
+          <w:b/>
+        </w:rPr>
+      </w:pPr>
+      <w:r>
+        <w:rPr>
+          <w:rFonts w:asciiTheme="minorHAnsi" w:hAnsiTheme="minorHAnsi"/>
+          <w:b/>
+        </w:rPr>
+        <w:t>SqlClient</w:t>
+      </w:r>
+      <w:r>
+        <w:rPr>
+          <w:b/>
+        </w:rPr>
+        <w:t>:</w:t>
+      </w:r>
+    </w:p>
+    <w:p>
+      <w:pPr>
+        <w:pStyle w:val="PargrafodaLista"/>
+        <w:numPr>
+          <w:ilvl w:val="1"/>
+          <w:numId w:val="12"/>
+        </w:numPr>
+        <w:spacing w:after="320" w:line="300" w:lineRule="auto"/>
+        <w:rPr>
+          <w:rFonts w:asciiTheme="minorHAnsi" w:hAnsiTheme="minorHAnsi"/>
+        </w:rPr>
+      </w:pPr>
+      <w:r>
+        <w:rPr>
+          <w:rFonts w:asciiTheme="minorHAnsi" w:hAnsiTheme="minorHAnsi"/>
+        </w:rPr>
+        <w:t xml:space="preserve">System.Data.SqlClient </w:t>
+      </w:r>
+      <w:r>
+        <w:rPr>
+          <w:rFonts w:asciiTheme="minorHAnsi" w:hAnsiTheme="minorHAnsi"/>
+        </w:rPr>
+        <w:t xml:space="preserve"> </w:t>
+      </w:r>
+      <w:r>
+        <w:rPr>
+          <w:rFonts w:asciiTheme="minorHAnsi" w:hAnsiTheme="minorHAnsi"/>
+        </w:rPr>
+        <w:t xml:space="preserve">Versão </w:t>
+      </w:r>
+      <w:r>
+        <w:rPr>
+          <w:rFonts w:asciiTheme="minorHAnsi" w:hAnsiTheme="minorHAnsi"/>
+        </w:rPr>
+        <w:t>4.6.1</w:t>
+      </w:r>
+    </w:p>
+    <w:p>
+      <w:pPr>
+        <w:pStyle w:val="PargrafodaLista"/>
+        <w:numPr>
+          <w:ilvl w:val="0"/>
+          <w:numId w:val="12"/>
+        </w:numPr>
+        <w:spacing w:after="320" w:line="300" w:lineRule="auto"/>
+        <w:rPr>
+          <w:rFonts w:asciiTheme="minorHAnsi" w:hAnsiTheme="minorHAnsi"/>
+          <w:b/>
+        </w:rPr>
+      </w:pPr>
+      <w:r>
+        <w:rPr>
+          <w:rFonts w:asciiTheme="minorHAnsi" w:hAnsiTheme="minorHAnsi"/>
+          <w:b/>
+        </w:rPr>
+        <w:t>Entity Framework Core:</w:t>
+      </w:r>
+    </w:p>
+    <w:p>
+      <w:pPr>
+        <w:pStyle w:val="PargrafodaLista"/>
+        <w:numPr>
+          <w:ilvl w:val="1"/>
+          <w:numId w:val="12"/>
+        </w:numPr>
+        <w:spacing w:after="320" w:line="300" w:lineRule="auto"/>
+        <w:rPr>
+          <w:rFonts w:asciiTheme="minorHAnsi" w:hAnsiTheme="minorHAnsi"/>
+        </w:rPr>
+      </w:pPr>
+      <w:r>
+        <w:rPr>
+          <w:rFonts w:asciiTheme="minorHAnsi" w:hAnsiTheme="minorHAnsi"/>
+        </w:rPr>
+        <w:t>Microsoft.EntityFrameworkCore.SqlServer 2.1.11</w:t>
+      </w:r>
+    </w:p>
+    <w:p>
+      <w:pPr>
+        <w:pStyle w:val="PargrafodaLista"/>
+        <w:numPr>
+          <w:ilvl w:val="1"/>
+          <w:numId w:val="12"/>
+        </w:numPr>
+        <w:spacing w:after="320" w:line="300" w:lineRule="auto"/>
+        <w:rPr>
+          <w:rFonts w:asciiTheme="minorHAnsi" w:hAnsiTheme="minorHAnsi"/>
+        </w:rPr>
+      </w:pPr>
+      <w:r>
+        <w:rPr>
+          <w:rFonts w:asciiTheme="minorHAnsi" w:hAnsiTheme="minorHAnsi"/>
+        </w:rPr>
+        <w:t>Microsoft.EntityFrameworkCore.SqlServer.Design 1.1.6</w:t>
+      </w:r>
+    </w:p>
+    <w:p>
+      <w:pPr>
+        <w:pStyle w:val="PargrafodaLista"/>
+        <w:numPr>
+          <w:ilvl w:val="1"/>
+          <w:numId w:val="12"/>
+        </w:numPr>
+        <w:spacing w:after="320" w:line="300" w:lineRule="auto"/>
+        <w:rPr>
+          <w:rFonts w:asciiTheme="minorHAnsi" w:hAnsiTheme="minorHAnsi"/>
+        </w:rPr>
+      </w:pPr>
+      <w:r>
+        <w:rPr>
+          <w:rFonts w:asciiTheme="minorHAnsi" w:hAnsiTheme="minorHAnsi"/>
+        </w:rPr>
+        <w:t>Microsoft.EntityFrameworkCore.Tools 2.1.11</w:t>
+      </w:r>
+    </w:p>
+    <w:p>
+      <w:pPr>
+        <w:pStyle w:val="PargrafodaLista"/>
+        <w:numPr>
+          <w:ilvl w:val="0"/>
+          <w:numId w:val="12"/>
+        </w:numPr>
+        <w:spacing w:after="320" w:line="300" w:lineRule="auto"/>
+        <w:rPr>
+          <w:rFonts w:asciiTheme="minorHAnsi" w:hAnsiTheme="minorHAnsi"/>
+          <w:b/>
+        </w:rPr>
+      </w:pPr>
+      <w:r>
+        <w:rPr>
+          <w:rFonts w:asciiTheme="minorHAnsi" w:hAnsiTheme="minorHAnsi"/>
+          <w:b/>
+        </w:rPr>
+        <w:t>JSON Web Token:</w:t>
+      </w:r>
+    </w:p>
+    <w:p>
+      <w:pPr>
+        <w:pStyle w:val="PargrafodaLista"/>
+        <w:numPr>
+          <w:ilvl w:val="1"/>
+          <w:numId w:val="12"/>
+        </w:numPr>
+        <w:spacing w:after="320" w:line="300" w:lineRule="auto"/>
+        <w:rPr>
+          <w:rFonts w:asciiTheme="minorHAnsi" w:hAnsiTheme="minorHAnsi"/>
+        </w:rPr>
+      </w:pPr>
+      <w:r>
+        <w:rPr>
+          <w:rFonts w:asciiTheme="minorHAnsi" w:hAnsiTheme="minorHAnsi"/>
+        </w:rPr>
+        <w:t>Microsoft.AspNetCore.Authentication.JwtBearer 2.1.1</w:t>
+      </w:r>
+    </w:p>
+    <w:p>
+      <w:pPr>
+        <w:pStyle w:val="PargrafodaLista"/>
+        <w:numPr>
+          <w:ilvl w:val="1"/>
+          <w:numId w:val="12"/>
+        </w:numPr>
+        <w:spacing w:after="320" w:line="300" w:lineRule="auto"/>
+        <w:rPr>
+          <w:rFonts w:asciiTheme="minorHAnsi" w:hAnsiTheme="minorHAnsi"/>
+        </w:rPr>
+      </w:pPr>
+      <w:r>
+        <w:rPr>
+          <w:rFonts w:asciiTheme="minorHAnsi" w:hAnsiTheme="minorHAnsi"/>
+        </w:rPr>
+        <w:t>System.IdentityModel.Tokens.Jwt 5.5.0</w:t>
+      </w:r>
+    </w:p>
+    <w:p>
+      <w:pPr>
+        <w:pStyle w:val="PargrafodaLista"/>
+        <w:ind w:left="1440"/>
+        <w:rPr>
+          <w:b/>
+        </w:rPr>
+      </w:pPr>
+    </w:p>
+    <w:p>
+      <w:pPr>
+        <w:pStyle w:val="cabealho2"/>
+      </w:pPr>
+      <w:bookmarkStart w:id="15" w:name="_Toc19439812"/>
+      <w:r>
+        <w:t>Como Instalar</w:t>
+      </w:r>
+      <w:bookmarkEnd w:id="15"/>
+    </w:p>
+    <w:p>
+      <w:pPr>
+        <w:rPr>
+          <w:b/>
+        </w:rPr>
+      </w:pPr>
+      <w:r>
+        <w:rPr>
+          <w:b/>
+        </w:rPr>
+        <w:t xml:space="preserve">1º - </w:t>
+      </w:r>
+      <w:r>
+        <w:t>Com o projeto aberto, ao lado direito da tela, na janela “</w:t>
+      </w:r>
+      <w:r>
+        <w:rPr>
+          <w:b/>
+        </w:rPr>
+        <w:t>Gerenciador de Soluções</w:t>
+      </w:r>
+      <w:r>
+        <w:t>”, com o botão direito do mouse selecione a opção com o nome do projeto;</w:t>
+      </w:r>
+    </w:p>
+    <w:p>
+      <w:pPr>
+        <w:rPr>
+          <w:noProof/>
+        </w:rPr>
+      </w:pPr>
+      <w:r>
+        <w:rPr>
+          <w:noProof/>
+        </w:rPr>
+        <w:drawing>
+          <wp:inline distT="0" distB="0" distL="0" distR="0">
+            <wp:extent cx="2989690" cy="4012186"/>
+            <wp:effectExtent l="0" t="0" r="1270" b="7620"/>
+            <wp:docPr id="7" name="Imagem 7"/>
+            <wp:cNvGraphicFramePr>
+              <a:graphicFrameLocks xmlns:a="http://schemas.openxmlformats.org/drawingml/2006/main" noChangeAspect="1"/>
+            </wp:cNvGraphicFramePr>
+            <a:graphic xmlns:a="http://schemas.openxmlformats.org/drawingml/2006/main">
+              <a:graphicData uri="http://schemas.openxmlformats.org/drawingml/2006/picture">
+                <pic:pic xmlns:pic="http://schemas.openxmlformats.org/drawingml/2006/picture">
+                  <pic:nvPicPr>
+                    <pic:cNvPr id="0" name="Imagem 3"/>
+                    <pic:cNvPicPr>
+                      <a:picLocks noChangeAspect="1" noChangeArrowheads="1"/>
+                    </pic:cNvPicPr>
+                  </pic:nvPicPr>
+                  <pic:blipFill>
+                    <a:blip r:embed="rId23">
+                      <a:extLst>
+                        <a:ext uri="{28A0092B-C50C-407E-A947-70E740481C1C}">
+                          <a14:useLocalDpi xmlns:a14="http://schemas.microsoft.com/office/drawing/2010/main" val="0"/>
+                        </a:ext>
+                      </a:extLst>
+                    </a:blip>
+                    <a:srcRect l="5614"/>
+                    <a:stretch>
+                      <a:fillRect/>
+                    </a:stretch>
+                  </pic:blipFill>
+                  <pic:spPr bwMode="auto">
+                    <a:xfrm>
+                      <a:off x="0" y="0"/>
+                      <a:ext cx="3002887" cy="4029896"/>
+                    </a:xfrm>
+                    <a:prstGeom prst="rect">
+                      <a:avLst/>
+                    </a:prstGeom>
+                    <a:noFill/>
+                    <a:ln>
+                      <a:noFill/>
+                    </a:ln>
+                  </pic:spPr>
+                </pic:pic>
+              </a:graphicData>
+            </a:graphic>
+          </wp:inline>
+        </w:drawing>
+      </w:r>
+    </w:p>
+    <w:p>
+      <w:pPr>
+        <w:rPr>
+          <w:noProof/>
+        </w:rPr>
+      </w:pPr>
+    </w:p>
+    <w:p>
+      <w:pPr>
+        <w:rPr>
+          <w:noProof/>
+        </w:rPr>
+      </w:pPr>
+    </w:p>
+    <w:p>
+      <w:pPr>
+        <w:rPr>
+          <w:noProof/>
+        </w:rPr>
+      </w:pPr>
+    </w:p>
+    <w:p>
+      <w:pPr>
+        <w:rPr>
+          <w:noProof/>
+        </w:rPr>
+      </w:pPr>
+      <w:r>
+        <w:rPr>
+          <w:noProof/>
+        </w:rPr>
+        <w:t>2º - Dentre as opções mostradas, escolha “</w:t>
+      </w:r>
+      <w:r>
+        <w:rPr>
+          <w:b/>
+          <w:noProof/>
+        </w:rPr>
+        <w:t>Gerenciar Pacotes do Nuget”</w:t>
+      </w:r>
+    </w:p>
+    <w:p>
+      <w:pPr>
+        <w:rPr>
+          <w:b/>
+        </w:rPr>
+      </w:pPr>
+      <w:r>
+        <w:rPr>
+          <w:noProof/>
+        </w:rPr>
+        <w:drawing>
+          <wp:inline distT="0" distB="0" distL="0" distR="0">
+            <wp:extent cx="4000500" cy="4133850"/>
+            <wp:effectExtent l="0" t="0" r="0" b="0"/>
+            <wp:docPr id="3" name="Imagem 3"/>
+            <wp:cNvGraphicFramePr>
+              <a:graphicFrameLocks xmlns:a="http://schemas.openxmlformats.org/drawingml/2006/main" noChangeAspect="1"/>
+            </wp:cNvGraphicFramePr>
+            <a:graphic xmlns:a="http://schemas.openxmlformats.org/drawingml/2006/main">
+              <a:graphicData uri="http://schemas.openxmlformats.org/drawingml/2006/picture">
+                <pic:pic xmlns:pic="http://schemas.openxmlformats.org/drawingml/2006/picture">
+                  <pic:nvPicPr>
+                    <pic:cNvPr id="0" name="Imagem 1"/>
+                    <pic:cNvPicPr>
+                      <a:picLocks noChangeAspect="1" noChangeArrowheads="1"/>
+                    </pic:cNvPicPr>
+                  </pic:nvPicPr>
+                  <pic:blipFill>
+                    <a:blip r:embed="rId24">
+                      <a:extLst>
+                        <a:ext uri="{28A0092B-C50C-407E-A947-70E740481C1C}">
+                          <a14:useLocalDpi xmlns:a14="http://schemas.microsoft.com/office/drawing/2010/main" val="0"/>
+                        </a:ext>
+                      </a:extLst>
+                    </a:blip>
+                    <a:srcRect l="52483" t="9390" r="603" b="13104"/>
+                    <a:stretch>
+                      <a:fillRect/>
+                    </a:stretch>
+                  </pic:blipFill>
+                  <pic:spPr bwMode="auto">
+                    <a:xfrm>
+                      <a:off x="0" y="0"/>
+                      <a:ext cx="4000500" cy="4133850"/>
+                    </a:xfrm>
+                    <a:prstGeom prst="rect">
+                      <a:avLst/>
+                    </a:prstGeom>
+                    <a:noFill/>
+                    <a:ln>
+                      <a:noFill/>
+                    </a:ln>
+                  </pic:spPr>
+                </pic:pic>
+              </a:graphicData>
+            </a:graphic>
+          </wp:inline>
+        </w:drawing>
+      </w:r>
+    </w:p>
+    <w:p>
+      <w:pPr>
+        <w:rPr>
+          <w:b/>
+        </w:rPr>
+      </w:pPr>
+    </w:p>
+    <w:p>
+      <w:pPr>
+        <w:rPr>
+          <w:b/>
+        </w:rPr>
+      </w:pPr>
+      <w:r>
+        <w:rPr>
+          <w:b/>
+        </w:rPr>
+        <w:t xml:space="preserve">3º - </w:t>
+      </w:r>
+      <w:r>
+        <w:t xml:space="preserve">Com a nova janela aberta, acesse a </w:t>
+      </w:r>
+      <w:r>
+        <w:t xml:space="preserve">opção </w:t>
+      </w:r>
+      <w:r>
+        <w:t xml:space="preserve">“Procurar”, e na barra de pesquisa digite por vez, os pacotes indicados na </w:t>
+      </w:r>
+      <w:r>
+        <w:rPr>
+          <w:u w:val="single"/>
+        </w:rPr>
+        <w:t>sessão</w:t>
+      </w:r>
+      <w:r>
+        <w:t xml:space="preserve"> acima.;</w:t>
+      </w:r>
+    </w:p>
+    <w:p>
+      <w:pPr>
+        <w:rPr>
+          <w:b/>
+        </w:rPr>
+      </w:pPr>
+      <w:r>
+        <w:rPr>
+          <w:noProof/>
+        </w:rPr>
+        <w:drawing>
+          <wp:inline distT="0" distB="0" distL="0" distR="0">
+            <wp:extent cx="5448300" cy="2009775"/>
+            <wp:effectExtent l="0" t="0" r="0" b="9525"/>
+            <wp:docPr id="2" name="Imagem 2"/>
+            <wp:cNvGraphicFramePr>
+              <a:graphicFrameLocks xmlns:a="http://schemas.openxmlformats.org/drawingml/2006/main" noChangeAspect="1"/>
+            </wp:cNvGraphicFramePr>
+            <a:graphic xmlns:a="http://schemas.openxmlformats.org/drawingml/2006/main">
+              <a:graphicData uri="http://schemas.openxmlformats.org/drawingml/2006/picture">
+                <pic:pic xmlns:pic="http://schemas.openxmlformats.org/drawingml/2006/picture">
+                  <pic:nvPicPr>
+                    <pic:cNvPr id="0" name="Imagem 8"/>
+                    <pic:cNvPicPr>
+                      <a:picLocks noChangeAspect="1" noChangeArrowheads="1"/>
+                    </pic:cNvPicPr>
+                  </pic:nvPicPr>
+                  <pic:blipFill>
+                    <a:blip r:embed="rId25">
+                      <a:extLst>
+                        <a:ext uri="{28A0092B-C50C-407E-A947-70E740481C1C}">
+                          <a14:useLocalDpi xmlns:a14="http://schemas.microsoft.com/office/drawing/2010/main" val="0"/>
+                        </a:ext>
+                      </a:extLst>
+                    </a:blip>
+                    <a:srcRect r="34837"/>
+                    <a:stretch>
+                      <a:fillRect/>
+                    </a:stretch>
+                  </pic:blipFill>
+                  <pic:spPr bwMode="auto">
+                    <a:xfrm>
+                      <a:off x="0" y="0"/>
+                      <a:ext cx="5448300" cy="2009775"/>
+                    </a:xfrm>
+                    <a:prstGeom prst="rect">
+                      <a:avLst/>
+                    </a:prstGeom>
+                    <a:noFill/>
+                    <a:ln>
+                      <a:noFill/>
+                    </a:ln>
+                  </pic:spPr>
+                </pic:pic>
+              </a:graphicData>
+            </a:graphic>
+          </wp:inline>
+        </w:drawing>
+      </w:r>
+    </w:p>
+    <w:p>
+      <w:pPr>
+        <w:rPr>
+          <w:noProof/>
+        </w:rPr>
+      </w:pPr>
+      <w:r>
+        <w:rPr>
+          <w:b/>
+        </w:rPr>
+        <w:t xml:space="preserve">4º - </w:t>
+      </w:r>
+      <w:r>
+        <w:t>Selecionado o pacote, escolha a versão desejada e instale-o.</w:t>
+      </w:r>
+      <w:r>
+        <w:rPr>
+          <w:noProof/>
+        </w:rPr>
+        <w:t xml:space="preserve"> </w:t>
+      </w:r>
+    </w:p>
+    <w:p>
+      <w:pPr>
+        <w:rPr>
+          <w:b/>
+        </w:rPr>
+      </w:pPr>
+      <w:r>
+        <w:rPr>
+          <w:noProof/>
+        </w:rPr>
+        <w:drawing>
+          <wp:inline distT="0" distB="0" distL="0" distR="0">
+            <wp:extent cx="2876550" cy="3152775"/>
+            <wp:effectExtent l="0" t="0" r="0" b="9525"/>
+            <wp:docPr id="1" name="Imagem 1"/>
+            <wp:cNvGraphicFramePr>
+              <a:graphicFrameLocks xmlns:a="http://schemas.openxmlformats.org/drawingml/2006/main" noChangeAspect="1"/>
+            </wp:cNvGraphicFramePr>
+            <a:graphic xmlns:a="http://schemas.openxmlformats.org/drawingml/2006/main">
+              <a:graphicData uri="http://schemas.openxmlformats.org/drawingml/2006/picture">
+                <pic:pic xmlns:pic="http://schemas.openxmlformats.org/drawingml/2006/picture">
+                  <pic:nvPicPr>
+                    <pic:cNvPr id="0" name="Imagem 10"/>
+                    <pic:cNvPicPr>
+                      <a:picLocks noChangeAspect="1" noChangeArrowheads="1"/>
+                    </pic:cNvPicPr>
+                  </pic:nvPicPr>
+                  <pic:blipFill>
+                    <a:blip r:embed="rId26">
+                      <a:extLst>
+                        <a:ext uri="{28A0092B-C50C-407E-A947-70E740481C1C}">
+                          <a14:useLocalDpi xmlns:a14="http://schemas.microsoft.com/office/drawing/2010/main" val="0"/>
+                        </a:ext>
+                      </a:extLst>
+                    </a:blip>
+                    <a:srcRect l="53275" t="20953" r="18422" b="29407"/>
+                    <a:stretch>
+                      <a:fillRect/>
+                    </a:stretch>
+                  </pic:blipFill>
+                  <pic:spPr bwMode="auto">
+                    <a:xfrm>
+                      <a:off x="0" y="0"/>
+                      <a:ext cx="2876550" cy="3152775"/>
+                    </a:xfrm>
+                    <a:prstGeom prst="rect">
+                      <a:avLst/>
+                    </a:prstGeom>
+                    <a:noFill/>
+                    <a:ln>
+                      <a:noFill/>
+                    </a:ln>
+                  </pic:spPr>
+                </pic:pic>
+              </a:graphicData>
+            </a:graphic>
+          </wp:inline>
+        </w:drawing>
+      </w:r>
+    </w:p>
+    <w:p>
+      <w:pPr>
+        <w:rPr>
+          <w:b/>
+        </w:rPr>
+      </w:pPr>
+    </w:p>
+    <w:p>
+      <w:pPr>
+        <w:pStyle w:val="cabealho1"/>
+        <w:rPr>
+          <w:u w:val="single"/>
+          <w:lang w:eastAsia="en-US"/>
+        </w:rPr>
+      </w:pPr>
+      <w:bookmarkStart w:id="16" w:name="_Toc19439813"/>
+      <w:r>
+        <w:rPr>
+          <w:lang w:eastAsia="en-US"/>
+        </w:rPr>
+        <w:t>Postman</w:t>
+      </w:r>
+      <w:bookmarkEnd w:id="16"/>
+    </w:p>
+    <w:p>
+      <w:pPr>
+        <w:rPr>
+          <w:lang w:eastAsia="en-US"/>
+        </w:rPr>
+      </w:pPr>
+      <w:r>
+        <w:rPr>
+          <w:lang w:eastAsia="en-US"/>
+        </w:rPr>
+        <w:t>O Postman é um programa que nos permite testar o projeto enviando as requisições que serão utilizadas, trazendo o resultado em sua tela</w:t>
+      </w:r>
+    </w:p>
+    <w:p>
+      <w:pPr>
+        <w:pStyle w:val="cabealho2"/>
+        <w:rPr>
+          <w:lang w:eastAsia="en-US"/>
+        </w:rPr>
+      </w:pPr>
+      <w:r>
+        <w:rPr>
+          <w:lang w:eastAsia="en-US"/>
+        </w:rPr>
+        <w:t>Instalação</w:t>
+      </w:r>
+    </w:p>
+    <w:p>
+      <w:pPr>
+        <w:ind w:firstLine="720"/>
+        <w:rPr>
+          <w:lang w:eastAsia="en-US"/>
+        </w:rPr>
+      </w:pPr>
+      <w:r>
+        <w:rPr>
+          <w:lang w:eastAsia="en-US"/>
+        </w:rPr>
+        <w:t xml:space="preserve">Acesse o site </w:t>
+      </w:r>
+      <w:hyperlink r:id="rId27" w:history="1">
+        <w:r>
+          <w:rPr>
+            <w:rStyle w:val="Hyperlink"/>
+            <w:lang w:eastAsia="en-US"/>
+          </w:rPr>
+          <w:t>www.getpostman.com/downloads</w:t>
+        </w:r>
+      </w:hyperlink>
+      <w:r>
+        <w:rPr>
+          <w:lang w:eastAsia="en-US"/>
+        </w:rPr>
+        <w:t xml:space="preserve"> e selecione a opção de download que corresponde ao seu sistema operacional.</w:t>
+      </w:r>
+    </w:p>
+    <w:p>
+      <w:pPr>
+        <w:rPr>
+          <w:u w:val="single"/>
+          <w:lang w:eastAsia="en-US"/>
+        </w:rPr>
+      </w:pPr>
+      <w:r>
+        <w:rPr>
+          <w:noProof/>
+        </w:rPr>
+        <w:drawing>
+          <wp:inline distT="0" distB="0" distL="0" distR="0" wp14:anchorId="6C3FDFB6" wp14:editId="5047C97A">
+            <wp:extent cx="5732145" cy="2371090"/>
+            <wp:effectExtent l="0" t="0" r="1905" b="0"/>
+            <wp:docPr id="9" name="Imagem 9"/>
+            <wp:cNvGraphicFramePr>
+              <a:graphicFrameLocks xmlns:a="http://schemas.openxmlformats.org/drawingml/2006/main" noChangeAspect="1"/>
+            </wp:cNvGraphicFramePr>
+            <a:graphic xmlns:a="http://schemas.openxmlformats.org/drawingml/2006/main">
+              <a:graphicData uri="http://schemas.openxmlformats.org/drawingml/2006/picture">
+                <pic:pic xmlns:pic="http://schemas.openxmlformats.org/drawingml/2006/picture">
+                  <pic:nvPicPr>
+                    <pic:cNvPr id="1" name=""/>
+                    <pic:cNvPicPr/>
+                  </pic:nvPicPr>
+                  <pic:blipFill>
+                    <a:blip r:embed="rId28"/>
+                    <a:stretch>
+                      <a:fillRect/>
+                    </a:stretch>
+                  </pic:blipFill>
+                  <pic:spPr>
+                    <a:xfrm>
+                      <a:off x="0" y="0"/>
+                      <a:ext cx="5732145" cy="2371090"/>
+                    </a:xfrm>
+                    <a:prstGeom prst="rect">
+                      <a:avLst/>
+                    </a:prstGeom>
+                  </pic:spPr>
+                </pic:pic>
+              </a:graphicData>
+            </a:graphic>
+          </wp:inline>
+        </w:drawing>
+      </w:r>
+    </w:p>
+    <w:p>
+      <w:pPr>
+        <w:rPr>
+          <w:lang w:eastAsia="en-US"/>
+        </w:rPr>
+      </w:pPr>
+    </w:p>
+    <w:p>
+      <w:pPr>
+        <w:rPr>
+          <w:lang w:eastAsia="en-US"/>
+        </w:rPr>
+      </w:pPr>
+    </w:p>
+    <w:p>
+      <w:pPr>
+        <w:pStyle w:val="cabealho2"/>
+        <w:rPr>
+          <w:lang w:eastAsia="en-US"/>
+        </w:rPr>
+      </w:pPr>
+      <w:r>
+        <w:rPr>
+          <w:lang w:eastAsia="en-US"/>
+        </w:rPr>
+        <w:t>Importação</w:t>
+      </w:r>
+    </w:p>
+    <w:p>
+      <w:pPr>
+        <w:rPr>
+          <w:lang w:eastAsia="en-US"/>
+        </w:rPr>
+      </w:pPr>
+      <w:r>
+        <w:rPr>
+          <w:lang w:eastAsia="en-US"/>
+        </w:rPr>
+        <w:t xml:space="preserve">1º - Para importar as requisições utilizadas no projeto, acesse novamente o </w:t>
+      </w:r>
+      <w:hyperlink r:id="rId29" w:history="1">
+        <w:r>
+          <w:rPr>
+            <w:rStyle w:val="Hyperlink"/>
+            <w:lang w:eastAsia="en-US"/>
+          </w:rPr>
+          <w:t>repositório</w:t>
+        </w:r>
+      </w:hyperlink>
+      <w:r>
+        <w:rPr>
+          <w:lang w:eastAsia="en-US"/>
+        </w:rPr>
+        <w:t xml:space="preserve"> e baixe o arquivo “</w:t>
+      </w:r>
+      <w:r>
+        <w:rPr>
+          <w:lang w:eastAsia="en-US"/>
+        </w:rPr>
+        <w:t>Senai.OpFlix.postman_collection.json</w:t>
+      </w:r>
+      <w:r>
+        <w:rPr>
+          <w:lang w:eastAsia="en-US"/>
+        </w:rPr>
+        <w:t>”.</w:t>
+      </w:r>
+    </w:p>
+    <w:p>
+      <w:pPr>
+        <w:rPr>
+          <w:lang w:eastAsia="en-US"/>
+        </w:rPr>
+      </w:pPr>
+      <w:r>
+        <w:rPr>
+          <w:lang w:eastAsia="en-US"/>
+        </w:rPr>
+        <w:t>2º - Dentro do Postman, selecione a opção “File” e em seguida “Import” ou utilize a tecla de atalho Ctrl + O</w:t>
+      </w:r>
+    </w:p>
+    <w:p>
+      <w:pPr>
+        <w:rPr>
+          <w:lang w:eastAsia="en-US"/>
+        </w:rPr>
+      </w:pPr>
+      <w:r>
+        <w:rPr>
+          <w:noProof/>
+        </w:rPr>
+        <w:drawing>
+          <wp:inline distT="0" distB="0" distL="0" distR="0" wp14:anchorId="58E665C5" wp14:editId="63E11707">
+            <wp:extent cx="2924175" cy="1800225"/>
+            <wp:effectExtent l="0" t="0" r="9525" b="9525"/>
+            <wp:docPr id="10" name="Imagem 10"/>
+            <wp:cNvGraphicFramePr>
+              <a:graphicFrameLocks xmlns:a="http://schemas.openxmlformats.org/drawingml/2006/main" noChangeAspect="1"/>
+            </wp:cNvGraphicFramePr>
+            <a:graphic xmlns:a="http://schemas.openxmlformats.org/drawingml/2006/main">
+              <a:graphicData uri="http://schemas.openxmlformats.org/drawingml/2006/picture">
+                <pic:pic xmlns:pic="http://schemas.openxmlformats.org/drawingml/2006/picture">
+                  <pic:nvPicPr>
+                    <pic:cNvPr id="1" name=""/>
+                    <pic:cNvPicPr/>
+                  </pic:nvPicPr>
+                  <pic:blipFill>
+                    <a:blip r:embed="rId30"/>
+                    <a:stretch>
+                      <a:fillRect/>
+                    </a:stretch>
+                  </pic:blipFill>
+                  <pic:spPr>
+                    <a:xfrm>
+                      <a:off x="0" y="0"/>
+                      <a:ext cx="2924175" cy="1800225"/>
+                    </a:xfrm>
+                    <a:prstGeom prst="rect">
+                      <a:avLst/>
+                    </a:prstGeom>
+                  </pic:spPr>
+                </pic:pic>
+              </a:graphicData>
+            </a:graphic>
+          </wp:inline>
+        </w:drawing>
+      </w:r>
+    </w:p>
+    <w:p>
+      <w:pPr>
+        <w:rPr>
+          <w:lang w:eastAsia="en-US"/>
+        </w:rPr>
+      </w:pPr>
+      <w:r>
+        <w:rPr>
+          <w:lang w:eastAsia="en-US"/>
+        </w:rPr>
+        <w:t xml:space="preserve">3° - Selecione a opção “Import </w:t>
+      </w:r>
+      <w:r>
+        <w:rPr>
+          <w:lang w:eastAsia="en-US"/>
+        </w:rPr>
+        <w:t>File</w:t>
+      </w:r>
+      <w:r>
+        <w:rPr>
+          <w:lang w:eastAsia="en-US"/>
+        </w:rPr>
+        <w:t xml:space="preserve">” e </w:t>
+      </w:r>
+      <w:r>
+        <w:rPr>
+          <w:lang w:eastAsia="en-US"/>
+        </w:rPr>
+        <w:t xml:space="preserve">use o navegador para encontrar o arquivo que foi trazido do repositório. </w:t>
+      </w:r>
+    </w:p>
+    <w:p>
+      <w:pPr>
+        <w:rPr>
+          <w:lang w:eastAsia="en-US"/>
+        </w:rPr>
+      </w:pPr>
+      <w:r>
+        <w:rPr>
+          <w:noProof/>
+        </w:rPr>
+        <w:drawing>
+          <wp:inline distT="0" distB="0" distL="0" distR="0" wp14:anchorId="7B79AB29" wp14:editId="2A07DED2">
+            <wp:extent cx="4905375" cy="4857750"/>
+            <wp:effectExtent l="0" t="0" r="9525" b="0"/>
+            <wp:docPr id="11" name="Imagem 11"/>
+            <wp:cNvGraphicFramePr>
+              <a:graphicFrameLocks xmlns:a="http://schemas.openxmlformats.org/drawingml/2006/main" noChangeAspect="1"/>
+            </wp:cNvGraphicFramePr>
+            <a:graphic xmlns:a="http://schemas.openxmlformats.org/drawingml/2006/main">
+              <a:graphicData uri="http://schemas.openxmlformats.org/drawingml/2006/picture">
+                <pic:pic xmlns:pic="http://schemas.openxmlformats.org/drawingml/2006/picture">
+                  <pic:nvPicPr>
+                    <pic:cNvPr id="1" name=""/>
+                    <pic:cNvPicPr/>
+                  </pic:nvPicPr>
+                  <pic:blipFill>
+                    <a:blip r:embed="rId31"/>
+                    <a:stretch>
+                      <a:fillRect/>
+                    </a:stretch>
+                  </pic:blipFill>
+                  <pic:spPr>
+                    <a:xfrm>
+                      <a:off x="0" y="0"/>
+                      <a:ext cx="4905375" cy="4857750"/>
+                    </a:xfrm>
+                    <a:prstGeom prst="rect">
+                      <a:avLst/>
+                    </a:prstGeom>
+                  </pic:spPr>
+                </pic:pic>
+              </a:graphicData>
+            </a:graphic>
+          </wp:inline>
+        </w:drawing>
+      </w:r>
+    </w:p>
+    <w:p>
+      <w:pPr>
+        <w:rPr>
+          <w:lang w:eastAsia="en-US"/>
+        </w:rPr>
+      </w:pPr>
+      <w:r>
+        <w:rPr>
+          <w:lang w:eastAsia="en-US"/>
+        </w:rPr>
+        <w:t xml:space="preserve">4º - </w:t>
+      </w:r>
+      <w:r>
+        <w:rPr>
+          <w:lang w:eastAsia="en-US"/>
+        </w:rPr>
+        <w:t>Após isso aperte o botão de confirmação e todas as requisições feitas serão importadas para a sua plataforma.</w:t>
+      </w:r>
+    </w:p>
+    <w:p>
+      <w:pPr>
+        <w:pStyle w:val="cabealho1"/>
+        <w:rPr>
+          <w:lang w:eastAsia="en-US"/>
+        </w:rPr>
+      </w:pPr>
+      <w:r>
+        <w:rPr>
+          <w:lang w:eastAsia="en-US"/>
+        </w:rPr>
         <w:t>Funcionalidades</w:t>
       </w:r>
-      <w:bookmarkEnd w:id="10"/>
+      <w:bookmarkEnd w:id="9"/>
     </w:p>
     <w:p>
       <w:pPr>
@@ -2020,14 +3335,14 @@
           <w:lang w:eastAsia="en-US"/>
         </w:rPr>
       </w:pPr>
-      <w:bookmarkStart w:id="11" w:name="_Toc533767853"/>
+      <w:bookmarkStart w:id="17" w:name="_Toc533767853"/>
       <w:r>
         <w:rPr>
           <w:lang w:eastAsia="en-US"/>
         </w:rPr>
         <w:t>Web</w:t>
       </w:r>
-      <w:bookmarkEnd w:id="11"/>
+      <w:bookmarkEnd w:id="17"/>
     </w:p>
     <w:p>
       <w:pPr>
@@ -2145,14 +3460,14 @@
           <w:lang w:eastAsia="en-US"/>
         </w:rPr>
       </w:pPr>
-      <w:bookmarkStart w:id="12" w:name="_Toc533767854"/>
+      <w:bookmarkStart w:id="18" w:name="_Toc533767854"/>
       <w:r>
         <w:rPr>
           <w:lang w:eastAsia="en-US"/>
         </w:rPr>
         <w:t>Mobile</w:t>
       </w:r>
-      <w:bookmarkEnd w:id="12"/>
+      <w:bookmarkEnd w:id="18"/>
     </w:p>
     <w:p>
       <w:pPr>
@@ -2258,19 +3573,19 @@
           <w:lang w:eastAsia="en-US"/>
         </w:rPr>
       </w:pPr>
-      <w:bookmarkStart w:id="13" w:name="_Toc533767855"/>
+      <w:bookmarkStart w:id="19" w:name="_Toc533767855"/>
       <w:r>
         <w:rPr>
           <w:lang w:eastAsia="en-US"/>
         </w:rPr>
         <w:t>Protótipos</w:t>
       </w:r>
-      <w:bookmarkEnd w:id="13"/>
-    </w:p>
-    <w:p>
-      <w:pPr>
-        <w:rPr>
-          <w:lang w:eastAsia="en-US"/>
+      <w:bookmarkEnd w:id="19"/>
+    </w:p>
+    <w:p>
+      <w:pPr>
+        <w:rPr>
+          <w:lang w:val="en-US" w:eastAsia="en-US"/>
         </w:rPr>
       </w:pPr>
     </w:p>
@@ -2278,22 +3593,22 @@
       <w:pPr>
         <w:pStyle w:val="cabealho2"/>
         <w:rPr>
-          <w:lang w:eastAsia="en-US"/>
-        </w:rPr>
-      </w:pPr>
-      <w:bookmarkStart w:id="14" w:name="_Toc533767856"/>
-      <w:r>
-        <w:rPr>
-          <w:lang w:eastAsia="en-US"/>
+          <w:lang w:val="en-US" w:eastAsia="en-US"/>
+        </w:rPr>
+      </w:pPr>
+      <w:bookmarkStart w:id="20" w:name="_Toc533767856"/>
+      <w:r>
+        <w:rPr>
+          <w:lang w:val="en-US" w:eastAsia="en-US"/>
         </w:rPr>
         <w:t>Web</w:t>
       </w:r>
-      <w:bookmarkEnd w:id="14"/>
-    </w:p>
-    <w:p>
-      <w:pPr>
-        <w:rPr>
-          <w:lang w:eastAsia="en-US"/>
+      <w:bookmarkEnd w:id="20"/>
+    </w:p>
+    <w:p>
+      <w:pPr>
+        <w:rPr>
+          <w:lang w:val="en-US" w:eastAsia="en-US"/>
         </w:rPr>
       </w:pPr>
     </w:p>
@@ -2301,22 +3616,22 @@
       <w:pPr>
         <w:pStyle w:val="cabealho2"/>
         <w:rPr>
-          <w:lang w:eastAsia="en-US"/>
-        </w:rPr>
-      </w:pPr>
-      <w:bookmarkStart w:id="15" w:name="_Toc533767857"/>
-      <w:r>
-        <w:rPr>
-          <w:lang w:eastAsia="en-US"/>
+          <w:lang w:val="en-US" w:eastAsia="en-US"/>
+        </w:rPr>
+      </w:pPr>
+      <w:bookmarkStart w:id="21" w:name="_Toc533767857"/>
+      <w:r>
+        <w:rPr>
+          <w:lang w:val="en-US" w:eastAsia="en-US"/>
         </w:rPr>
         <w:t>Mobile</w:t>
       </w:r>
-      <w:bookmarkEnd w:id="15"/>
-    </w:p>
-    <w:p>
-      <w:pPr>
-        <w:rPr>
-          <w:lang w:eastAsia="en-US"/>
+      <w:bookmarkEnd w:id="21"/>
+    </w:p>
+    <w:p>
+      <w:pPr>
+        <w:rPr>
+          <w:lang w:val="en-US" w:eastAsia="en-US"/>
         </w:rPr>
       </w:pPr>
     </w:p>
@@ -2326,23 +3641,97 @@
           <w:rFonts w:eastAsiaTheme="minorHAnsi"/>
           <w:color w:val="FFFFFF" w:themeColor="background1"/>
           <w:sz w:val="22"/>
-          <w:lang w:eastAsia="en-US"/>
-        </w:rPr>
-      </w:pPr>
-      <w:r>
+          <w:lang w:val="en-US" w:eastAsia="en-US"/>
+        </w:rPr>
+      </w:pPr>
+      <w:r>
+        <w:rPr>
+          <w:lang w:val="en-US"/>
+        </w:rPr>
         <w:br w:type="page"/>
       </w:r>
     </w:p>
     <w:p>
       <w:pPr>
         <w:pStyle w:val="cabealho1"/>
-      </w:pPr>
-      <w:bookmarkStart w:id="16" w:name="_Toc533767858"/>
-      <w:r>
-        <w:lastRenderedPageBreak/>
+        <w:rPr>
+          <w:lang w:val="en-US"/>
+        </w:rPr>
+      </w:pPr>
+      <w:bookmarkStart w:id="22" w:name="_Toc533767858"/>
+      <w:r>
+        <w:rPr>
+          <w:lang w:val="en-US"/>
+        </w:rPr>
         <w:t>Front-End</w:t>
       </w:r>
-      <w:bookmarkEnd w:id="16"/>
+      <w:bookmarkEnd w:id="22"/>
+    </w:p>
+    <w:p>
+      <w:pPr>
+        <w:rPr>
+          <w:lang w:val="en-US"/>
+        </w:rPr>
+      </w:pPr>
+    </w:p>
+    <w:p>
+      <w:pPr>
+        <w:rPr>
+          <w:lang w:val="en-US"/>
+        </w:rPr>
+      </w:pPr>
+      <w:r>
+        <w:rPr>
+          <w:lang w:val="en-US"/>
+        </w:rPr>
+        <w:br w:type="page"/>
+      </w:r>
+    </w:p>
+    <w:p>
+      <w:pPr>
+        <w:pStyle w:val="cabealho1"/>
+        <w:rPr>
+          <w:lang w:val="en-US"/>
+        </w:rPr>
+      </w:pPr>
+      <w:bookmarkStart w:id="23" w:name="_Toc533767859"/>
+      <w:r>
+        <w:rPr>
+          <w:lang w:val="en-US"/>
+        </w:rPr>
+        <w:t>Mobile</w:t>
+      </w:r>
+      <w:bookmarkEnd w:id="23"/>
+    </w:p>
+    <w:p>
+      <w:pPr>
+        <w:rPr>
+          <w:lang w:val="en-US"/>
+        </w:rPr>
+      </w:pPr>
+    </w:p>
+    <w:p>
+      <w:pPr>
+        <w:rPr>
+          <w:lang w:val="en-US"/>
+        </w:rPr>
+      </w:pPr>
+      <w:r>
+        <w:rPr>
+          <w:lang w:val="en-US"/>
+        </w:rPr>
+        <w:br w:type="page"/>
+      </w:r>
+    </w:p>
+    <w:p>
+      <w:pPr>
+        <w:pStyle w:val="cabealho1"/>
+      </w:pPr>
+      <w:bookmarkStart w:id="24" w:name="_Toc533767860"/>
+      <w:r>
+        <w:t>Arquitetura do Projeto</w:t>
+      </w:r>
+      <w:bookmarkEnd w:id="24"/>
     </w:p>
     <w:p/>
     <w:p>
@@ -2354,60 +3743,25 @@
       <w:pPr>
         <w:pStyle w:val="cabealho1"/>
       </w:pPr>
-      <w:bookmarkStart w:id="17" w:name="_Toc533767859"/>
-      <w:r>
-        <w:lastRenderedPageBreak/>
-        <w:t>Mobile</w:t>
-      </w:r>
-      <w:bookmarkEnd w:id="17"/>
+      <w:bookmarkStart w:id="25" w:name="_Toc533767861"/>
+      <w:r>
+        <w:t>Referências</w:t>
+      </w:r>
+      <w:bookmarkEnd w:id="25"/>
     </w:p>
     <w:p/>
     <w:p>
-      <w:r>
-        <w:br w:type="page"/>
-      </w:r>
-    </w:p>
-    <w:p>
-      <w:pPr>
-        <w:pStyle w:val="cabealho1"/>
-      </w:pPr>
-      <w:bookmarkStart w:id="18" w:name="_Toc533767860"/>
-      <w:r>
-        <w:lastRenderedPageBreak/>
-        <w:t>Arquitetura do Projeto</w:t>
-      </w:r>
-      <w:bookmarkEnd w:id="18"/>
-    </w:p>
-    <w:p/>
-    <w:p>
-      <w:r>
-        <w:br w:type="page"/>
-      </w:r>
-    </w:p>
-    <w:p>
-      <w:pPr>
-        <w:pStyle w:val="cabealho1"/>
-      </w:pPr>
-      <w:bookmarkStart w:id="19" w:name="_Toc533767861"/>
-      <w:r>
-        <w:lastRenderedPageBreak/>
-        <w:t>Referências</w:t>
-      </w:r>
-      <w:bookmarkEnd w:id="19"/>
-    </w:p>
-    <w:p/>
-    <w:p>
       <w:pPr>
         <w:pStyle w:val="cabealho2"/>
       </w:pPr>
-      <w:bookmarkStart w:id="20" w:name="_Toc533767862"/>
+      <w:bookmarkStart w:id="26" w:name="_Toc533767862"/>
       <w:r>
         <w:t>Links</w:t>
       </w:r>
-      <w:bookmarkEnd w:id="20"/>
-    </w:p>
-    <w:p>
-      <w:hyperlink r:id="rId16" w:history="1">
+      <w:bookmarkEnd w:id="26"/>
+    </w:p>
+    <w:p>
+      <w:hyperlink r:id="rId32" w:history="1">
         <w:r>
           <w:rPr>
             <w:rStyle w:val="Hyperlink"/>
@@ -2417,7 +3771,7 @@
       </w:hyperlink>
     </w:p>
     <w:p>
-      <w:hyperlink r:id="rId17" w:history="1">
+      <w:hyperlink r:id="rId33" w:history="1">
         <w:r>
           <w:rPr>
             <w:rStyle w:val="Hyperlink"/>
@@ -2427,7 +3781,7 @@
       </w:hyperlink>
     </w:p>
     <w:p>
-      <w:hyperlink r:id="rId18" w:history="1">
+      <w:hyperlink r:id="rId34" w:history="1">
         <w:r>
           <w:rPr>
             <w:rStyle w:val="Hyperlink"/>
@@ -2440,11 +3794,11 @@
       <w:pPr>
         <w:pStyle w:val="cabealho2"/>
       </w:pPr>
-      <w:bookmarkStart w:id="21" w:name="_Toc533767863"/>
+      <w:bookmarkStart w:id="27" w:name="_Toc533767863"/>
       <w:r>
         <w:t>Livros</w:t>
       </w:r>
-      <w:bookmarkEnd w:id="21"/>
+      <w:bookmarkEnd w:id="27"/>
     </w:p>
     <w:sectPr>
       <w:pgSz w:w="11907" w:h="16839" w:code="9"/>
@@ -2673,6 +4027,120 @@
     </w:lvl>
   </w:abstractNum>
   <w:abstractNum w:abstractNumId="1" w15:restartNumberingAfterBreak="0">
+    <w:nsid w:val="134D376D"/>
+    <w:multiLevelType w:val="hybridMultilevel"/>
+    <w:tmpl w:val="4FF28998"/>
+    <w:lvl w:ilvl="0" w:tplc="04160009">
+      <w:start w:val="1"/>
+      <w:numFmt w:val="bullet"/>
+      <w:lvlText w:val=""/>
+      <w:lvlJc w:val="left"/>
+      <w:pPr>
+        <w:ind w:left="720" w:hanging="360"/>
+      </w:pPr>
+      <w:rPr>
+        <w:rFonts w:ascii="Wingdings" w:hAnsi="Wingdings" w:hint="default"/>
+      </w:rPr>
+    </w:lvl>
+    <w:lvl w:ilvl="1" w:tplc="04160001">
+      <w:start w:val="1"/>
+      <w:numFmt w:val="bullet"/>
+      <w:lvlText w:val=""/>
+      <w:lvlJc w:val="left"/>
+      <w:pPr>
+        <w:ind w:left="1440" w:hanging="360"/>
+      </w:pPr>
+      <w:rPr>
+        <w:rFonts w:ascii="Symbol" w:hAnsi="Symbol" w:hint="default"/>
+        <w:b/>
+      </w:rPr>
+    </w:lvl>
+    <w:lvl w:ilvl="2" w:tplc="04160005">
+      <w:start w:val="1"/>
+      <w:numFmt w:val="bullet"/>
+      <w:lvlText w:val=""/>
+      <w:lvlJc w:val="left"/>
+      <w:pPr>
+        <w:ind w:left="2160" w:hanging="360"/>
+      </w:pPr>
+      <w:rPr>
+        <w:rFonts w:ascii="Wingdings" w:hAnsi="Wingdings" w:hint="default"/>
+      </w:rPr>
+    </w:lvl>
+    <w:lvl w:ilvl="3" w:tplc="04160001">
+      <w:start w:val="1"/>
+      <w:numFmt w:val="bullet"/>
+      <w:lvlText w:val=""/>
+      <w:lvlJc w:val="left"/>
+      <w:pPr>
+        <w:ind w:left="2880" w:hanging="360"/>
+      </w:pPr>
+      <w:rPr>
+        <w:rFonts w:ascii="Symbol" w:hAnsi="Symbol" w:hint="default"/>
+      </w:rPr>
+    </w:lvl>
+    <w:lvl w:ilvl="4" w:tplc="04160003">
+      <w:start w:val="1"/>
+      <w:numFmt w:val="bullet"/>
+      <w:lvlText w:val="o"/>
+      <w:lvlJc w:val="left"/>
+      <w:pPr>
+        <w:ind w:left="3600" w:hanging="360"/>
+      </w:pPr>
+      <w:rPr>
+        <w:rFonts w:ascii="Courier New" w:hAnsi="Courier New" w:cs="Courier New" w:hint="default"/>
+      </w:rPr>
+    </w:lvl>
+    <w:lvl w:ilvl="5" w:tplc="04160005">
+      <w:start w:val="1"/>
+      <w:numFmt w:val="bullet"/>
+      <w:lvlText w:val=""/>
+      <w:lvlJc w:val="left"/>
+      <w:pPr>
+        <w:ind w:left="4320" w:hanging="360"/>
+      </w:pPr>
+      <w:rPr>
+        <w:rFonts w:ascii="Wingdings" w:hAnsi="Wingdings" w:hint="default"/>
+      </w:rPr>
+    </w:lvl>
+    <w:lvl w:ilvl="6" w:tplc="04160001">
+      <w:start w:val="1"/>
+      <w:numFmt w:val="bullet"/>
+      <w:lvlText w:val=""/>
+      <w:lvlJc w:val="left"/>
+      <w:pPr>
+        <w:ind w:left="5040" w:hanging="360"/>
+      </w:pPr>
+      <w:rPr>
+        <w:rFonts w:ascii="Symbol" w:hAnsi="Symbol" w:hint="default"/>
+      </w:rPr>
+    </w:lvl>
+    <w:lvl w:ilvl="7" w:tplc="04160003">
+      <w:start w:val="1"/>
+      <w:numFmt w:val="bullet"/>
+      <w:lvlText w:val="o"/>
+      <w:lvlJc w:val="left"/>
+      <w:pPr>
+        <w:ind w:left="5760" w:hanging="360"/>
+      </w:pPr>
+      <w:rPr>
+        <w:rFonts w:ascii="Courier New" w:hAnsi="Courier New" w:cs="Courier New" w:hint="default"/>
+      </w:rPr>
+    </w:lvl>
+    <w:lvl w:ilvl="8" w:tplc="04160005">
+      <w:start w:val="1"/>
+      <w:numFmt w:val="bullet"/>
+      <w:lvlText w:val=""/>
+      <w:lvlJc w:val="left"/>
+      <w:pPr>
+        <w:ind w:left="6480" w:hanging="360"/>
+      </w:pPr>
+      <w:rPr>
+        <w:rFonts w:ascii="Wingdings" w:hAnsi="Wingdings" w:hint="default"/>
+      </w:rPr>
+    </w:lvl>
+  </w:abstractNum>
+  <w:abstractNum w:abstractNumId="2" w15:restartNumberingAfterBreak="0">
     <w:nsid w:val="1D835B5A"/>
     <w:multiLevelType w:val="hybridMultilevel"/>
     <w:tmpl w:val="1C0C43EA"/>
@@ -2785,7 +4253,7 @@
       </w:rPr>
     </w:lvl>
   </w:abstractNum>
-  <w:abstractNum w:abstractNumId="2" w15:restartNumberingAfterBreak="0">
+  <w:abstractNum w:abstractNumId="3" w15:restartNumberingAfterBreak="0">
     <w:nsid w:val="218E03B4"/>
     <w:multiLevelType w:val="hybridMultilevel"/>
     <w:tmpl w:val="18DCF4EE"/>
@@ -2871,7 +4339,7 @@
       </w:pPr>
     </w:lvl>
   </w:abstractNum>
-  <w:abstractNum w:abstractNumId="3" w15:restartNumberingAfterBreak="0">
+  <w:abstractNum w:abstractNumId="4" w15:restartNumberingAfterBreak="0">
     <w:nsid w:val="2D98689B"/>
     <w:multiLevelType w:val="hybridMultilevel"/>
     <w:tmpl w:val="3076A67E"/>
@@ -2960,7 +4428,7 @@
       </w:pPr>
     </w:lvl>
   </w:abstractNum>
-  <w:abstractNum w:abstractNumId="4" w15:restartNumberingAfterBreak="0">
+  <w:abstractNum w:abstractNumId="5" w15:restartNumberingAfterBreak="0">
     <w:nsid w:val="4AE56C24"/>
     <w:multiLevelType w:val="hybridMultilevel"/>
     <w:tmpl w:val="C8B68AA6"/>
@@ -3050,7 +4518,7 @@
       </w:pPr>
     </w:lvl>
   </w:abstractNum>
-  <w:abstractNum w:abstractNumId="5" w15:restartNumberingAfterBreak="0">
+  <w:abstractNum w:abstractNumId="6" w15:restartNumberingAfterBreak="0">
     <w:nsid w:val="4C801AB4"/>
     <w:multiLevelType w:val="hybridMultilevel"/>
     <w:tmpl w:val="AC3CF93C"/>
@@ -3136,7 +4604,7 @@
       </w:pPr>
     </w:lvl>
   </w:abstractNum>
-  <w:abstractNum w:abstractNumId="6" w15:restartNumberingAfterBreak="0">
+  <w:abstractNum w:abstractNumId="7" w15:restartNumberingAfterBreak="0">
     <w:nsid w:val="506F0051"/>
     <w:multiLevelType w:val="hybridMultilevel"/>
     <w:tmpl w:val="9D72C9F8"/>
@@ -3223,7 +4691,119 @@
       </w:pPr>
     </w:lvl>
   </w:abstractNum>
-  <w:abstractNum w:abstractNumId="7" w15:restartNumberingAfterBreak="0">
+  <w:abstractNum w:abstractNumId="8" w15:restartNumberingAfterBreak="0">
+    <w:nsid w:val="6A116688"/>
+    <w:multiLevelType w:val="hybridMultilevel"/>
+    <w:tmpl w:val="C292D046"/>
+    <w:lvl w:ilvl="0" w:tplc="77488166">
+      <w:numFmt w:val="bullet"/>
+      <w:lvlText w:val=""/>
+      <w:lvlJc w:val="left"/>
+      <w:pPr>
+        <w:ind w:left="720" w:hanging="360"/>
+      </w:pPr>
+      <w:rPr>
+        <w:rFonts w:ascii="Wingdings" w:eastAsiaTheme="minorEastAsia" w:hAnsi="Wingdings" w:cs="Arial" w:hint="default"/>
+      </w:rPr>
+    </w:lvl>
+    <w:lvl w:ilvl="1" w:tplc="04160003">
+      <w:start w:val="1"/>
+      <w:numFmt w:val="bullet"/>
+      <w:lvlText w:val="o"/>
+      <w:lvlJc w:val="left"/>
+      <w:pPr>
+        <w:ind w:left="1440" w:hanging="360"/>
+      </w:pPr>
+      <w:rPr>
+        <w:rFonts w:ascii="Courier New" w:hAnsi="Courier New" w:cs="Courier New" w:hint="default"/>
+      </w:rPr>
+    </w:lvl>
+    <w:lvl w:ilvl="2" w:tplc="04160005">
+      <w:start w:val="1"/>
+      <w:numFmt w:val="bullet"/>
+      <w:lvlText w:val=""/>
+      <w:lvlJc w:val="left"/>
+      <w:pPr>
+        <w:ind w:left="2160" w:hanging="360"/>
+      </w:pPr>
+      <w:rPr>
+        <w:rFonts w:ascii="Wingdings" w:hAnsi="Wingdings" w:hint="default"/>
+      </w:rPr>
+    </w:lvl>
+    <w:lvl w:ilvl="3" w:tplc="04160001">
+      <w:start w:val="1"/>
+      <w:numFmt w:val="bullet"/>
+      <w:lvlText w:val=""/>
+      <w:lvlJc w:val="left"/>
+      <w:pPr>
+        <w:ind w:left="2880" w:hanging="360"/>
+      </w:pPr>
+      <w:rPr>
+        <w:rFonts w:ascii="Symbol" w:hAnsi="Symbol" w:hint="default"/>
+      </w:rPr>
+    </w:lvl>
+    <w:lvl w:ilvl="4" w:tplc="04160003">
+      <w:start w:val="1"/>
+      <w:numFmt w:val="bullet"/>
+      <w:lvlText w:val="o"/>
+      <w:lvlJc w:val="left"/>
+      <w:pPr>
+        <w:ind w:left="3600" w:hanging="360"/>
+      </w:pPr>
+      <w:rPr>
+        <w:rFonts w:ascii="Courier New" w:hAnsi="Courier New" w:cs="Courier New" w:hint="default"/>
+      </w:rPr>
+    </w:lvl>
+    <w:lvl w:ilvl="5" w:tplc="04160005">
+      <w:start w:val="1"/>
+      <w:numFmt w:val="bullet"/>
+      <w:lvlText w:val=""/>
+      <w:lvlJc w:val="left"/>
+      <w:pPr>
+        <w:ind w:left="4320" w:hanging="360"/>
+      </w:pPr>
+      <w:rPr>
+        <w:rFonts w:ascii="Wingdings" w:hAnsi="Wingdings" w:hint="default"/>
+      </w:rPr>
+    </w:lvl>
+    <w:lvl w:ilvl="6" w:tplc="04160001">
+      <w:start w:val="1"/>
+      <w:numFmt w:val="bullet"/>
+      <w:lvlText w:val=""/>
+      <w:lvlJc w:val="left"/>
+      <w:pPr>
+        <w:ind w:left="5040" w:hanging="360"/>
+      </w:pPr>
+      <w:rPr>
+        <w:rFonts w:ascii="Symbol" w:hAnsi="Symbol" w:hint="default"/>
+      </w:rPr>
+    </w:lvl>
+    <w:lvl w:ilvl="7" w:tplc="04160003">
+      <w:start w:val="1"/>
+      <w:numFmt w:val="bullet"/>
+      <w:lvlText w:val="o"/>
+      <w:lvlJc w:val="left"/>
+      <w:pPr>
+        <w:ind w:left="5760" w:hanging="360"/>
+      </w:pPr>
+      <w:rPr>
+        <w:rFonts w:ascii="Courier New" w:hAnsi="Courier New" w:cs="Courier New" w:hint="default"/>
+      </w:rPr>
+    </w:lvl>
+    <w:lvl w:ilvl="8" w:tplc="04160005">
+      <w:start w:val="1"/>
+      <w:numFmt w:val="bullet"/>
+      <w:lvlText w:val=""/>
+      <w:lvlJc w:val="left"/>
+      <w:pPr>
+        <w:ind w:left="6480" w:hanging="360"/>
+      </w:pPr>
+      <w:rPr>
+        <w:rFonts w:ascii="Wingdings" w:hAnsi="Wingdings" w:hint="default"/>
+      </w:rPr>
+    </w:lvl>
+  </w:abstractNum>
+  <w:abstractNum w:abstractNumId="9" w15:restartNumberingAfterBreak="0">
     <w:nsid w:val="70692D48"/>
     <w:multiLevelType w:val="hybridMultilevel"/>
     <w:tmpl w:val="C218AFB6"/>
@@ -3313,19 +4893,19 @@
     </w:lvl>
   </w:abstractNum>
   <w:num w:numId="1">
+    <w:abstractNumId w:val="5"/>
+  </w:num>
+  <w:num w:numId="2">
+    <w:abstractNumId w:val="2"/>
+  </w:num>
+  <w:num w:numId="3">
     <w:abstractNumId w:val="4"/>
   </w:num>
-  <w:num w:numId="2">
-    <w:abstractNumId w:val="1"/>
-  </w:num>
-  <w:num w:numId="3">
-    <w:abstractNumId w:val="3"/>
-  </w:num>
   <w:num w:numId="4">
-    <w:abstractNumId w:val="6"/>
+    <w:abstractNumId w:val="7"/>
   </w:num>
   <w:num w:numId="5">
-    <w:abstractNumId w:val="7"/>
+    <w:abstractNumId w:val="9"/>
     <w:lvlOverride w:ilvl="0"/>
     <w:lvlOverride w:ilvl="1">
       <w:startOverride w:val="1"/>
@@ -3353,7 +4933,7 @@
     </w:lvlOverride>
   </w:num>
   <w:num w:numId="6">
-    <w:abstractNumId w:val="2"/>
+    <w:abstractNumId w:val="3"/>
     <w:lvlOverride w:ilvl="0">
       <w:startOverride w:val="1"/>
     </w:lvlOverride>
@@ -3383,7 +4963,7 @@
     </w:lvlOverride>
   </w:num>
   <w:num w:numId="7">
-    <w:abstractNumId w:val="5"/>
+    <w:abstractNumId w:val="6"/>
     <w:lvlOverride w:ilvl="0">
       <w:startOverride w:val="1"/>
     </w:lvlOverride>
@@ -3413,13 +4993,37 @@
     </w:lvlOverride>
   </w:num>
   <w:num w:numId="8">
-    <w:abstractNumId w:val="7"/>
+    <w:abstractNumId w:val="9"/>
   </w:num>
   <w:num w:numId="9">
-    <w:abstractNumId w:val="2"/>
+    <w:abstractNumId w:val="3"/>
   </w:num>
   <w:num w:numId="10">
     <w:abstractNumId w:val="0"/>
+  </w:num>
+  <w:num w:numId="11">
+    <w:abstractNumId w:val="8"/>
+    <w:lvlOverride w:ilvl="0"/>
+    <w:lvlOverride w:ilvl="1"/>
+    <w:lvlOverride w:ilvl="2"/>
+    <w:lvlOverride w:ilvl="3"/>
+    <w:lvlOverride w:ilvl="4"/>
+    <w:lvlOverride w:ilvl="5"/>
+    <w:lvlOverride w:ilvl="6"/>
+    <w:lvlOverride w:ilvl="7"/>
+    <w:lvlOverride w:ilvl="8"/>
+  </w:num>
+  <w:num w:numId="12">
+    <w:abstractNumId w:val="1"/>
+    <w:lvlOverride w:ilvl="0"/>
+    <w:lvlOverride w:ilvl="1"/>
+    <w:lvlOverride w:ilvl="2"/>
+    <w:lvlOverride w:ilvl="3"/>
+    <w:lvlOverride w:ilvl="4"/>
+    <w:lvlOverride w:ilvl="5"/>
+    <w:lvlOverride w:ilvl="6"/>
+    <w:lvlOverride w:ilvl="7"/>
+    <w:lvlOverride w:ilvl="8"/>
   </w:num>
 </w:numbering>
 </file>
@@ -3440,7 +5044,7 @@
       </w:pPr>
     </w:pPrDefault>
   </w:docDefaults>
-  <w:latentStyles w:defLockedState="0" w:defUIPriority="99" w:defSemiHidden="0" w:defUnhideWhenUsed="0" w:defQFormat="0" w:count="375">
+  <w:latentStyles w:defLockedState="0" w:defUIPriority="99" w:defSemiHidden="0" w:defUnhideWhenUsed="0" w:defQFormat="0" w:count="377">
     <w:lsdException w:name="Normal" w:uiPriority="0" w:qFormat="1"/>
     <w:lsdException w:name="heading 1" w:uiPriority="9" w:qFormat="1"/>
     <w:lsdException w:name="heading 2" w:semiHidden="1" w:uiPriority="9" w:unhideWhenUsed="1" w:qFormat="1"/>
@@ -3546,7 +5150,6 @@
     <w:lsdException w:name="HTML Sample" w:semiHidden="1" w:unhideWhenUsed="1"/>
     <w:lsdException w:name="HTML Typewriter" w:semiHidden="1" w:unhideWhenUsed="1"/>
     <w:lsdException w:name="HTML Variable" w:semiHidden="1" w:unhideWhenUsed="1"/>
-    <w:lsdException w:name="Normal Table" w:semiHidden="1" w:unhideWhenUsed="1"/>
     <w:lsdException w:name="annotation subject" w:semiHidden="1" w:unhideWhenUsed="1"/>
     <w:lsdException w:name="No List" w:semiHidden="1" w:unhideWhenUsed="1"/>
     <w:lsdException w:name="Outline List 1" w:semiHidden="1" w:unhideWhenUsed="1"/>
@@ -3592,11 +5195,9 @@
     <w:lsdException w:name="Table Subtle 1" w:semiHidden="1" w:unhideWhenUsed="1"/>
     <w:lsdException w:name="Table Subtle 2" w:semiHidden="1" w:unhideWhenUsed="1"/>
     <w:lsdException w:name="Table Web 1" w:semiHidden="1" w:unhideWhenUsed="1"/>
-    <w:lsdException w:name="Table Web 2" w:semiHidden="1" w:unhideWhenUsed="1"/>
     <w:lsdException w:name="Table Web 3" w:semiHidden="1" w:unhideWhenUsed="1"/>
     <w:lsdException w:name="Balloon Text" w:semiHidden="1" w:unhideWhenUsed="1"/>
     <w:lsdException w:name="Table Grid" w:uiPriority="39"/>
-    <w:lsdException w:name="Table Theme" w:semiHidden="1" w:unhideWhenUsed="1"/>
     <w:lsdException w:name="Placeholder Text" w:semiHidden="1"/>
     <w:lsdException w:name="No Spacing" w:uiPriority="1" w:qFormat="1"/>
     <w:lsdException w:name="Light Shading" w:uiPriority="60"/>
@@ -3816,6 +5417,8 @@
     <w:lsdException w:name="Smart Hyperlink" w:semiHidden="1" w:unhideWhenUsed="1"/>
     <w:lsdException w:name="Hashtag" w:semiHidden="1" w:unhideWhenUsed="1"/>
     <w:lsdException w:name="Unresolved Mention" w:semiHidden="1" w:unhideWhenUsed="1"/>
+    <w:lsdException w:name="Smart Link" w:semiHidden="1" w:unhideWhenUsed="1"/>
+    <w:lsdException w:name="Smart Link Error" w:semiHidden="1" w:unhideWhenUsed="1"/>
   </w:latentStyles>
   <w:style w:type="paragraph" w:default="1" w:styleId="Normal">
     <w:name w:val="Normal"/>
@@ -4778,6 +6381,74 @@
       <w:sz w:val="22"/>
       <w:szCs w:val="22"/>
       <w:lang w:eastAsia="en-US"/>
+    </w:rPr>
+  </w:style>
+  <w:style w:type="character" w:styleId="MenoPendente">
+    <w:name w:val="Unresolved Mention"/>
+    <w:basedOn w:val="Fontepargpadro"/>
+    <w:uiPriority w:val="99"/>
+    <w:semiHidden/>
+    <w:unhideWhenUsed/>
+    <w:rsid w:val="00ED0C8A"/>
+    <w:rPr>
+      <w:color w:val="605E5C"/>
+      <w:shd w:val="clear" w:color="auto" w:fill="E1DFDD"/>
+    </w:rPr>
+  </w:style>
+  <w:style w:type="character" w:customStyle="1" w:styleId="css-truncate">
+    <w:name w:val="css-truncate"/>
+    <w:basedOn w:val="Fontepargpadro"/>
+    <w:rsid w:val="00ED0C8A"/>
+  </w:style>
+  <w:style w:type="character" w:styleId="HiperlinkVisitado">
+    <w:name w:val="FollowedHyperlink"/>
+    <w:basedOn w:val="Fontepargpadro"/>
+    <w:uiPriority w:val="99"/>
+    <w:semiHidden/>
+    <w:unhideWhenUsed/>
+    <w:rsid w:val="00ED0C8A"/>
+    <w:rPr>
+      <w:color w:val="A3648B" w:themeColor="followedHyperlink"/>
+      <w:u w:val="single"/>
+    </w:rPr>
+  </w:style>
+  <w:style w:type="paragraph" w:styleId="SemEspaamento">
+    <w:name w:val="No Spacing"/>
+    <w:uiPriority w:val="1"/>
+    <w:qFormat/>
+    <w:rsid w:val="0069269D"/>
+    <w:pPr>
+      <w:spacing w:after="0" w:line="240" w:lineRule="auto"/>
+    </w:pPr>
+  </w:style>
+  <w:style w:type="paragraph" w:styleId="Textodebalo">
+    <w:name w:val="Balloon Text"/>
+    <w:basedOn w:val="Normal"/>
+    <w:link w:val="TextodebaloChar"/>
+    <w:uiPriority w:val="99"/>
+    <w:semiHidden/>
+    <w:unhideWhenUsed/>
+    <w:rsid w:val="00215386"/>
+    <w:pPr>
+      <w:spacing w:after="0" w:line="240" w:lineRule="auto"/>
+    </w:pPr>
+    <w:rPr>
+      <w:rFonts w:ascii="Segoe UI" w:hAnsi="Segoe UI" w:cs="Segoe UI"/>
+      <w:sz w:val="18"/>
+      <w:szCs w:val="18"/>
+    </w:rPr>
+  </w:style>
+  <w:style w:type="character" w:customStyle="1" w:styleId="TextodebaloChar">
+    <w:name w:val="Texto de balão Char"/>
+    <w:basedOn w:val="Fontepargpadro"/>
+    <w:link w:val="Textodebalo"/>
+    <w:uiPriority w:val="99"/>
+    <w:semiHidden/>
+    <w:rsid w:val="00215386"/>
+    <w:rPr>
+      <w:rFonts w:ascii="Segoe UI" w:hAnsi="Segoe UI" w:cs="Segoe UI"/>
+      <w:sz w:val="18"/>
+      <w:szCs w:val="18"/>
     </w:rPr>
   </w:style>
 </w:styles>
@@ -4844,6 +6515,13 @@
 
 <file path=word/glossary/fontTable.xml><?xml version="1.0" encoding="utf-8"?>
 <w:fonts xmlns:mc="http://schemas.openxmlformats.org/markup-compatibility/2006" xmlns:r="http://schemas.openxmlformats.org/officeDocument/2006/relationships" xmlns:w="http://schemas.openxmlformats.org/wordprocessingml/2006/main" xmlns:w14="http://schemas.microsoft.com/office/word/2010/wordml" xmlns:w15="http://schemas.microsoft.com/office/word/2012/wordml" xmlns:w16cid="http://schemas.microsoft.com/office/word/2016/wordml/cid" xmlns:w16se="http://schemas.microsoft.com/office/word/2015/wordml/symex" mc:Ignorable="w14 w15 w16se w16cid">
+  <w:font w:name="Wingdings">
+    <w:panose1 w:val="05000000000000000000"/>
+    <w:charset w:val="02"/>
+    <w:family w:val="auto"/>
+    <w:pitch w:val="variable"/>
+    <w:sig w:usb0="00000000" w:usb1="10000000" w:usb2="00000000" w:usb3="00000000" w:csb0="80000000" w:csb1="00000000"/>
+  </w:font>
   <w:font w:name="Times New Roman">
     <w:panose1 w:val="02020603050405020304"/>
     <w:charset w:val="00"/>
@@ -4865,12 +6543,20 @@
     <w:pitch w:val="fixed"/>
     <w:sig w:usb0="E0002EFF" w:usb1="C0007843" w:usb2="00000009" w:usb3="00000000" w:csb0="000001FF" w:csb1="00000000"/>
   </w:font>
-  <w:font w:name="Wingdings">
-    <w:panose1 w:val="05000000000000000000"/>
-    <w:charset w:val="02"/>
-    <w:family w:val="auto"/>
+  <w:font w:name="MS Mincho">
+    <w:altName w:val="ＭＳ 明朝"/>
+    <w:panose1 w:val="02020609040205080304"/>
+    <w:charset w:val="80"/>
+    <w:family w:val="modern"/>
+    <w:pitch w:val="fixed"/>
+    <w:sig w:usb0="E00002FF" w:usb1="6AC7FDFB" w:usb2="08000012" w:usb3="00000000" w:csb0="0002009F" w:csb1="00000000"/>
+  </w:font>
+  <w:font w:name="Arial">
+    <w:panose1 w:val="020B0604020202020204"/>
+    <w:charset w:val="00"/>
+    <w:family w:val="swiss"/>
     <w:pitch w:val="variable"/>
-    <w:sig w:usb0="00000000" w:usb1="10000000" w:usb2="00000000" w:usb3="00000000" w:csb0="80000000" w:csb1="00000000"/>
+    <w:sig w:usb0="E0002EFF" w:usb1="C000785B" w:usb2="00000009" w:usb3="00000000" w:csb0="000001FF" w:csb1="00000000"/>
   </w:font>
   <w:font w:name="Garamond">
     <w:panose1 w:val="02020404030301010803"/>
@@ -4878,14 +6564,6 @@
     <w:family w:val="roman"/>
     <w:pitch w:val="variable"/>
     <w:sig w:usb0="00000287" w:usb1="00000000" w:usb2="00000000" w:usb3="00000000" w:csb0="0000009F" w:csb1="00000000"/>
-  </w:font>
-  <w:font w:name="MS Mincho">
-    <w:altName w:val="MS Mincho"/>
-    <w:panose1 w:val="02020609040205080304"/>
-    <w:charset w:val="80"/>
-    <w:family w:val="modern"/>
-    <w:pitch w:val="fixed"/>
-    <w:sig w:usb0="E00002FF" w:usb1="6AC7FDFB" w:usb2="08000012" w:usb3="00000000" w:csb0="0002009F" w:csb1="00000000"/>
   </w:font>
   <w:font w:name="Century Gothic">
     <w:panose1 w:val="020B0502020202020204"/>
@@ -4901,6 +6579,13 @@
     <w:family w:val="modern"/>
     <w:pitch w:val="fixed"/>
     <w:sig w:usb0="E00002FF" w:usb1="6AC7FDFB" w:usb2="08000012" w:usb3="00000000" w:csb0="0002009F" w:csb1="00000000"/>
+  </w:font>
+  <w:font w:name="Segoe UI">
+    <w:panose1 w:val="020B0502040204020203"/>
+    <w:charset w:val="00"/>
+    <w:family w:val="swiss"/>
+    <w:pitch w:val="variable"/>
+    <w:sig w:usb0="E4002EFF" w:usb1="C000E47F" w:usb2="00000009" w:usb3="00000000" w:csb0="000001FF" w:csb1="00000000"/>
   </w:font>
   <w:font w:name="Calibri">
     <w:panose1 w:val="020F0502020204030204"/>
@@ -4943,6 +6628,7 @@
     <w:rsid w:val="00724235"/>
     <w:rsid w:val="00973EE1"/>
     <w:rsid w:val="00AC3D2E"/>
+    <w:rsid w:val="00BA3A76"/>
     <w:rsid w:val="00D20A5E"/>
   </w:rsids>
   <m:mathPr>
@@ -4983,7 +6669,7 @@
       </w:pPr>
     </w:pPrDefault>
   </w:docDefaults>
-  <w:latentStyles w:defLockedState="0" w:defUIPriority="99" w:defSemiHidden="0" w:defUnhideWhenUsed="0" w:defQFormat="0" w:count="375">
+  <w:latentStyles w:defLockedState="0" w:defUIPriority="99" w:defSemiHidden="0" w:defUnhideWhenUsed="0" w:defQFormat="0" w:count="377">
     <w:lsdException w:name="Normal" w:uiPriority="0" w:qFormat="1"/>
     <w:lsdException w:name="heading 1" w:uiPriority="9" w:qFormat="1"/>
     <w:lsdException w:name="heading 2" w:semiHidden="1" w:uiPriority="9" w:unhideWhenUsed="1" w:qFormat="1"/>
@@ -5089,7 +6775,6 @@
     <w:lsdException w:name="HTML Sample" w:semiHidden="1" w:unhideWhenUsed="1"/>
     <w:lsdException w:name="HTML Typewriter" w:semiHidden="1" w:unhideWhenUsed="1"/>
     <w:lsdException w:name="HTML Variable" w:semiHidden="1" w:unhideWhenUsed="1"/>
-    <w:lsdException w:name="Normal Table" w:semiHidden="1" w:unhideWhenUsed="1"/>
     <w:lsdException w:name="annotation subject" w:semiHidden="1" w:unhideWhenUsed="1"/>
     <w:lsdException w:name="No List" w:semiHidden="1" w:unhideWhenUsed="1"/>
     <w:lsdException w:name="Outline List 1" w:semiHidden="1" w:unhideWhenUsed="1"/>
@@ -5135,11 +6820,9 @@
     <w:lsdException w:name="Table Subtle 1" w:semiHidden="1" w:unhideWhenUsed="1"/>
     <w:lsdException w:name="Table Subtle 2" w:semiHidden="1" w:unhideWhenUsed="1"/>
     <w:lsdException w:name="Table Web 1" w:semiHidden="1" w:unhideWhenUsed="1"/>
-    <w:lsdException w:name="Table Web 2" w:semiHidden="1" w:unhideWhenUsed="1"/>
     <w:lsdException w:name="Table Web 3" w:semiHidden="1" w:unhideWhenUsed="1"/>
     <w:lsdException w:name="Balloon Text" w:semiHidden="1" w:unhideWhenUsed="1"/>
     <w:lsdException w:name="Table Grid" w:uiPriority="39"/>
-    <w:lsdException w:name="Table Theme" w:semiHidden="1" w:unhideWhenUsed="1"/>
     <w:lsdException w:name="Placeholder Text" w:semiHidden="1"/>
     <w:lsdException w:name="No Spacing" w:uiPriority="1" w:qFormat="1"/>
     <w:lsdException w:name="Light Shading" w:uiPriority="60"/>
@@ -5359,6 +7042,8 @@
     <w:lsdException w:name="Smart Hyperlink" w:semiHidden="1" w:unhideWhenUsed="1"/>
     <w:lsdException w:name="Hashtag" w:semiHidden="1" w:unhideWhenUsed="1"/>
     <w:lsdException w:name="Unresolved Mention" w:semiHidden="1" w:unhideWhenUsed="1"/>
+    <w:lsdException w:name="Smart Link" w:semiHidden="1" w:unhideWhenUsed="1"/>
+    <w:lsdException w:name="Smart Link Error" w:semiHidden="1" w:unhideWhenUsed="1"/>
   </w:latentStyles>
   <w:style w:type="paragraph" w:default="1" w:styleId="Normal">
     <w:name w:val="Normal"/>
@@ -5667,7 +7352,7 @@
 </file>
 
 <file path=customXml/itemProps3.xml><?xml version="1.0" encoding="utf-8"?>
-<ds:datastoreItem xmlns:ds="http://schemas.openxmlformats.org/officeDocument/2006/customXml" ds:itemID="{C9A3124A-CABD-4D0E-B859-C6EC17F6B4E9}">
+<ds:datastoreItem xmlns:ds="http://schemas.openxmlformats.org/officeDocument/2006/customXml" ds:itemID="{15DE7E9E-7526-41A9-AC5B-86BA8D5EDCFB}">
   <ds:schemaRefs>
     <ds:schemaRef ds:uri="http://schemas.openxmlformats.org/officeDocument/2006/bibliography"/>
   </ds:schemaRefs>

</xml_diff>